<commit_message>
Update Báo cáo đồ án chuyên ngành v4.docx
Finally, I reach the line which make my report crashing in last time.
I am so scare right now. Thus, I decided push my current commit to ensure I can backup the report if the report crash again.
I hope every is fine and I can go to sleep.
I so tired!
</commit_message>
<xml_diff>
--- a/Report_vers/Báo cáo đồ án chuyên ngành v4.docx
+++ b/Report_vers/Báo cáo đồ án chuyên ngành v4.docx
@@ -21688,7 +21688,16 @@
         </w:numPr>
       </w:pPr>
       <w:r>
-        <w:t>Thứ hai, CNN tận dụng việc chia sẻ tham số, trong đó một bộ lọc duy nhất được áp dụng trên các phần khác nhau của ảnh. Điều này giúp giảm số lượng tham số cần học so với các mạng lưới đầy đủ cùng kích thước, cải thiện hiệu quả đào tạo và giảm nguy cơ overfitting. Cuối cùng, kết nối cục bộ trong các lớp tích chập thúc đẩy tính bất biến tịnh tiến, một đặc tính quan trọng cho phân loại đối tượng. Điều này có nghĩa là mạng có thể nhận ra các đối tượng bất kể vị trí của chúng trong ảnh, giúp nó thích ứng với các biến thể trong bố cục hình ảnh.</w:t>
+        <w:t>Thứ hai, CNN tận dụng việc chia sẻ tham số, trong đó một bộ lọc duy nhất được áp dụng trên các phần khác nhau của ảnh. Điều này giúp giảm số lượng tham số cần học so với các mạng lưới đầy đủ cùng kích thước, cải thiện hiệu quả đào tạo và giảm nguy cơ overfitting</w:t>
+      </w:r>
+      <w:r>
+        <w:rPr>
+          <w:rStyle w:val="FootnoteReference"/>
+        </w:rPr>
+        <w:footnoteReference w:id="4"/>
+      </w:r>
+      <w:r>
+        <w:t>. Cuối cùng, kết nối cục bộ trong các lớp tích chập thúc đẩy tính bất biến tịnh tiến, một đặc tính quan trọng cho phân loại đối tượng. Điều này có nghĩa là mạng có thể nhận ra các đối tượng bất kể vị trí của chúng trong ảnh, giúp nó thích ứng với các biến thể trong bố cục hình ảnh.</w:t>
       </w:r>
     </w:p>
     <w:p>
@@ -21700,7 +21709,6 @@
         </w:numPr>
       </w:pPr>
       <w:r>
-        <w:lastRenderedPageBreak/>
         <w:t>Các khái niệm cơ bản</w:t>
       </w:r>
     </w:p>
@@ -21843,6 +21851,217 @@
       </w:r>
     </w:p>
     <w:p>
+      <w:r>
+        <w:t>Thông thường, máy tính sử dụng hệ màu RGB</w:t>
+      </w:r>
+      <w:r>
+        <w:rPr>
+          <w:rStyle w:val="FootnoteReference"/>
+        </w:rPr>
+        <w:footnoteReference w:id="5"/>
+      </w:r>
+      <w:r>
+        <w:t xml:space="preserve">. </w:t>
+      </w:r>
+      <w:r>
+        <w:t>Khi trộn ba màu trên theo tỉ lệ nhất định có thể tạo thành các màu khác nhau.</w:t>
+      </w:r>
+    </w:p>
+    <w:p>
+      <w:pPr>
+        <w:keepNext/>
+        <w:jc w:val="center"/>
+      </w:pPr>
+      <w:r>
+        <w:rPr>
+          <w:noProof/>
+        </w:rPr>
+        <w:drawing>
+          <wp:inline distT="0" distB="0" distL="0" distR="0" wp14:anchorId="16AE722C" wp14:editId="7407DFE8">
+            <wp:extent cx="2438400" cy="2246468"/>
+            <wp:effectExtent l="0" t="0" r="0" b="1905"/>
+            <wp:docPr id="22" name="Picture 22"/>
+            <wp:cNvGraphicFramePr>
+              <a:graphicFrameLocks xmlns:a="http://schemas.openxmlformats.org/drawingml/2006/main" noChangeAspect="1"/>
+            </wp:cNvGraphicFramePr>
+            <a:graphic xmlns:a="http://schemas.openxmlformats.org/drawingml/2006/main">
+              <a:graphicData uri="http://schemas.openxmlformats.org/drawingml/2006/picture">
+                <pic:pic xmlns:pic="http://schemas.openxmlformats.org/drawingml/2006/picture">
+                  <pic:nvPicPr>
+                    <pic:cNvPr id="22" name="Picture 22"/>
+                    <pic:cNvPicPr/>
+                  </pic:nvPicPr>
+                  <pic:blipFill>
+                    <a:blip r:embed="rId32" cstate="print">
+                      <a:extLst>
+                        <a:ext uri="{28A0092B-C50C-407E-A947-70E740481C1C}">
+                          <a14:useLocalDpi xmlns:a14="http://schemas.microsoft.com/office/drawing/2010/main" val="0"/>
+                        </a:ext>
+                      </a:extLst>
+                    </a:blip>
+                    <a:stretch>
+                      <a:fillRect/>
+                    </a:stretch>
+                  </pic:blipFill>
+                  <pic:spPr>
+                    <a:xfrm>
+                      <a:off x="0" y="0"/>
+                      <a:ext cx="2444797" cy="2252362"/>
+                    </a:xfrm>
+                    <a:prstGeom prst="rect">
+                      <a:avLst/>
+                    </a:prstGeom>
+                  </pic:spPr>
+                </pic:pic>
+              </a:graphicData>
+            </a:graphic>
+          </wp:inline>
+        </w:drawing>
+      </w:r>
+    </w:p>
+    <w:p>
+      <w:pPr>
+        <w:pStyle w:val="Caption"/>
+      </w:pPr>
+      <w:r>
+        <w:t xml:space="preserve">Hình </w:t>
+      </w:r>
+      <w:r>
+        <w:fldChar w:fldCharType="begin"/>
+      </w:r>
+      <w:r>
+        <w:instrText xml:space="preserve"> SEQ Hình \* ARABIC </w:instrText>
+      </w:r>
+      <w:r>
+        <w:fldChar w:fldCharType="separate"/>
+      </w:r>
+      <w:r>
+        <w:rPr>
+          <w:noProof/>
+        </w:rPr>
+        <w:t>13</w:t>
+      </w:r>
+      <w:r>
+        <w:fldChar w:fldCharType="end"/>
+      </w:r>
+      <w:r>
+        <w:t xml:space="preserve"> Hệ màu RGB</w:t>
+      </w:r>
+    </w:p>
+    <w:p>
+      <w:r>
+        <w:lastRenderedPageBreak/>
+        <w:t>Như vậy, k</w:t>
+      </w:r>
+      <w:r>
+        <w:t xml:space="preserve">hi </w:t>
+      </w:r>
+      <w:r>
+        <w:t>ta</w:t>
+      </w:r>
+      <w:r>
+        <w:t xml:space="preserve"> chọn một màu thì sẽ ra một bộ ba số tương ứng (r,g,b) Với mỗi bộ 3 số r, g, b nguyên trong khoảng [0, 255] sẽ cho ra một màu khác nhau. Do có 256 cách chọn r, 256 cách chọn màu g, 256 cách chọn b =&gt; tổng số màu có thể tạo ra bằng hệ màu RGB là: 256 * 256 * 256 = 16777216 màu</w:t>
+      </w:r>
+      <w:r>
+        <w:t>.</w:t>
+      </w:r>
+    </w:p>
+    <w:p>
+      <w:r>
+        <w:t>Ảnh trên máy tính được chia làm 2 loại là Ảnh màu và Ảnh xám</w:t>
+      </w:r>
+    </w:p>
+    <w:p>
+      <w:pPr>
+        <w:pStyle w:val="ListParagraph"/>
+        <w:numPr>
+          <w:ilvl w:val="0"/>
+          <w:numId w:val="30"/>
+        </w:numPr>
+        <w:rPr>
+          <w:b/>
+          <w:bCs/>
+        </w:rPr>
+      </w:pPr>
+      <w:r>
+        <w:rPr>
+          <w:b/>
+          <w:bCs/>
+        </w:rPr>
+        <w:t>Ảnh màu</w:t>
+      </w:r>
+    </w:p>
+    <w:p>
+      <w:r>
+        <w:t xml:space="preserve">Ảnh màu là một ma trận các pixel mà mỗi pixel biểu diễn một điểm màu. Mỗi điểm màu được biểu diễn bằng bộ 3 số (r,g,b). </w:t>
+      </w:r>
+    </w:p>
+    <w:p>
+      <w:r>
+        <w:t xml:space="preserve">Ta có thể vector hoá một bức ảnh có kích thức </w:t>
+      </w:r>
+      <m:oMath>
+        <m:r>
+          <w:rPr>
+            <w:rFonts w:ascii="Cambria Math" w:hAnsi="Cambria Math"/>
+          </w:rPr>
+          <m:t>W</m:t>
+        </m:r>
+        <m:r>
+          <m:rPr>
+            <m:sty m:val="p"/>
+          </m:rPr>
+          <w:rPr>
+            <w:rFonts w:ascii="Cambria Math" w:hAnsi="Cambria Math"/>
+          </w:rPr>
+          <m:t>×</m:t>
+        </m:r>
+        <m:r>
+          <w:rPr>
+            <w:rFonts w:ascii="Cambria Math" w:hAnsi="Cambria Math"/>
+          </w:rPr>
+          <m:t>H</m:t>
+        </m:r>
+      </m:oMath>
+      <w:r>
+        <w:t xml:space="preserve"> với </w:t>
+      </w:r>
+      <m:oMath>
+        <m:r>
+          <w:rPr>
+            <w:rFonts w:ascii="Cambria Math" w:hAnsi="Cambria Math"/>
+          </w:rPr>
+          <m:t>W,H</m:t>
+        </m:r>
+      </m:oMath>
+      <w:r>
+        <w:t xml:space="preserve"> là chiều rộng và chiều dài của bức ảnh như sau:</w:t>
+      </w:r>
+      <w:r>
+        <w:br/>
+      </w:r>
+    </w:p>
+    <w:p>
+      <w:pPr>
+        <w:pStyle w:val="ListParagraph"/>
+        <w:numPr>
+          <w:ilvl w:val="0"/>
+          <w:numId w:val="30"/>
+        </w:numPr>
+        <w:rPr>
+          <w:b/>
+          <w:bCs/>
+        </w:rPr>
+      </w:pPr>
+      <w:r>
+        <w:rPr>
+          <w:b/>
+          <w:bCs/>
+        </w:rPr>
+        <w:t>Ảnh xám</w:t>
+      </w:r>
+    </w:p>
+    <w:p>
       <w:pPr>
         <w:pStyle w:val="Heading4"/>
         <w:numPr>
@@ -22557,7 +22776,7 @@
         </w:rPr>
         <w:t xml:space="preserve"> </w:t>
       </w:r>
-      <w:hyperlink r:id="rId32" w:history="1">
+      <w:hyperlink r:id="rId33" w:history="1">
         <w:r>
           <w:rPr>
             <w:rStyle w:val="Hyperlink"/>
@@ -22633,7 +22852,7 @@
         </w:rPr>
         <w:t xml:space="preserve"> </w:t>
       </w:r>
-      <w:hyperlink r:id="rId33">
+      <w:hyperlink r:id="rId34">
         <w:r>
           <w:rPr>
             <w:rFonts w:eastAsia="Times New Roman" w:cs="Times New Roman"/>
@@ -22730,7 +22949,7 @@
         </w:rPr>
         <w:t xml:space="preserve"> </w:t>
       </w:r>
-      <w:hyperlink r:id="rId34">
+      <w:hyperlink r:id="rId35">
         <w:r>
           <w:rPr>
             <w:rFonts w:eastAsia="Times New Roman" w:cs="Times New Roman"/>
@@ -22746,8 +22965,8 @@
     </w:p>
     <w:p/>
     <w:sectPr>
-      <w:headerReference w:type="default" r:id="rId35"/>
-      <w:footerReference w:type="default" r:id="rId36"/>
+      <w:headerReference w:type="default" r:id="rId36"/>
+      <w:footerReference w:type="default" r:id="rId37"/>
       <w:pgSz w:w="11906" w:h="16838" w:code="9"/>
       <w:pgMar w:top="1134" w:right="1134" w:bottom="1134" w:left="1701" w:header="720" w:footer="720" w:gutter="0"/>
       <w:pgBorders w:display="firstPage">
@@ -22947,6 +23166,59 @@
       </w:r>
       <w:r>
         <w:br/>
+      </w:r>
+    </w:p>
+  </w:footnote>
+  <w:footnote w:id="4">
+    <w:p>
+      <w:pPr>
+        <w:pStyle w:val="FootnoteText"/>
+      </w:pPr>
+      <w:r>
+        <w:rPr>
+          <w:rStyle w:val="FootnoteReference"/>
+        </w:rPr>
+        <w:footnoteRef/>
+      </w:r>
+      <w:r>
+        <w:t xml:space="preserve"> </w:t>
+      </w:r>
+      <w:r>
+        <w:t xml:space="preserve">Overfitting </w:t>
+      </w:r>
+      <w:r>
+        <w:t xml:space="preserve">(hay Quá khớp) </w:t>
+      </w:r>
+      <w:r>
+        <w:t>là hiện tượng khi mô hình xây dựng thể hiện được chi tiết bộ dữ liệu huấn luyện. Điều này có nghĩa là cả dữ liệu nhiễu, hoặc dữ liệu bất thường trong tập huấn luyện đều được chọn và học để đưa ra quy luật mô hình. Những quy luật này sẽ không có ý nghĩa nhiều khi áp dụng với bộ dữ liệu mới có thể có dạng dữ liệu nhiễu khác. Khi đó, nó ảnh hưởng tiêu cực tới độ chính xác của mô hình nói chung.</w:t>
+      </w:r>
+    </w:p>
+  </w:footnote>
+  <w:footnote w:id="5">
+    <w:p>
+      <w:pPr>
+        <w:pStyle w:val="FootnoteText"/>
+      </w:pPr>
+      <w:r>
+        <w:rPr>
+          <w:rStyle w:val="FootnoteReference"/>
+        </w:rPr>
+        <w:footnoteRef/>
+      </w:r>
+      <w:r>
+        <w:t xml:space="preserve"> </w:t>
+      </w:r>
+      <w:r>
+        <w:t>RGB</w:t>
+      </w:r>
+      <w:r>
+        <w:t xml:space="preserve"> </w:t>
+      </w:r>
+      <w:r>
+        <w:t>viết tắt của Red (đỏ), Green (xanh lục), Blue (xanh lam), là ba màu chính của ánh sáng khi tách ra từ lăng kính</w:t>
+      </w:r>
+      <w:r>
+        <w:t>.</w:t>
       </w:r>
     </w:p>
   </w:footnote>
@@ -24021,9 +24293,9 @@
     </w:lvl>
   </w:abstractNum>
   <w:abstractNum w:abstractNumId="10" w15:restartNumberingAfterBreak="0">
-    <w:nsid w:val="33BE2CDE"/>
+    <w:nsid w:val="310975A8"/>
     <w:multiLevelType w:val="hybridMultilevel"/>
-    <w:tmpl w:val="D9AC5444"/>
+    <w:tmpl w:val="DB80763C"/>
     <w:lvl w:ilvl="0" w:tplc="04090001">
       <w:start w:val="1"/>
       <w:numFmt w:val="bullet"/>
@@ -24134,267 +24406,9 @@
     </w:lvl>
   </w:abstractNum>
   <w:abstractNum w:abstractNumId="11" w15:restartNumberingAfterBreak="0">
-    <w:nsid w:val="370D2B78"/>
-    <w:multiLevelType w:val="multilevel"/>
-    <w:tmpl w:val="0409001F"/>
-    <w:lvl w:ilvl="0">
-      <w:start w:val="1"/>
-      <w:numFmt w:val="decimal"/>
-      <w:lvlText w:val="%1."/>
-      <w:lvlJc w:val="left"/>
-      <w:pPr>
-        <w:ind w:left="360" w:hanging="360"/>
-      </w:pPr>
-    </w:lvl>
-    <w:lvl w:ilvl="1">
-      <w:start w:val="1"/>
-      <w:numFmt w:val="decimal"/>
-      <w:lvlText w:val="%1.%2."/>
-      <w:lvlJc w:val="left"/>
-      <w:pPr>
-        <w:ind w:left="792" w:hanging="432"/>
-      </w:pPr>
-    </w:lvl>
-    <w:lvl w:ilvl="2">
-      <w:start w:val="1"/>
-      <w:numFmt w:val="decimal"/>
-      <w:lvlText w:val="%1.%2.%3."/>
-      <w:lvlJc w:val="left"/>
-      <w:pPr>
-        <w:ind w:left="1224" w:hanging="504"/>
-      </w:pPr>
-    </w:lvl>
-    <w:lvl w:ilvl="3">
-      <w:start w:val="1"/>
-      <w:numFmt w:val="decimal"/>
-      <w:lvlText w:val="%1.%2.%3.%4."/>
-      <w:lvlJc w:val="left"/>
-      <w:pPr>
-        <w:ind w:left="1728" w:hanging="648"/>
-      </w:pPr>
-    </w:lvl>
-    <w:lvl w:ilvl="4">
-      <w:start w:val="1"/>
-      <w:numFmt w:val="decimal"/>
-      <w:lvlText w:val="%1.%2.%3.%4.%5."/>
-      <w:lvlJc w:val="left"/>
-      <w:pPr>
-        <w:ind w:left="2232" w:hanging="792"/>
-      </w:pPr>
-    </w:lvl>
-    <w:lvl w:ilvl="5">
-      <w:start w:val="1"/>
-      <w:numFmt w:val="decimal"/>
-      <w:lvlText w:val="%1.%2.%3.%4.%5.%6."/>
-      <w:lvlJc w:val="left"/>
-      <w:pPr>
-        <w:ind w:left="2736" w:hanging="936"/>
-      </w:pPr>
-    </w:lvl>
-    <w:lvl w:ilvl="6">
-      <w:start w:val="1"/>
-      <w:numFmt w:val="decimal"/>
-      <w:lvlText w:val="%1.%2.%3.%4.%5.%6.%7."/>
-      <w:lvlJc w:val="left"/>
-      <w:pPr>
-        <w:ind w:left="3240" w:hanging="1080"/>
-      </w:pPr>
-    </w:lvl>
-    <w:lvl w:ilvl="7">
-      <w:start w:val="1"/>
-      <w:numFmt w:val="decimal"/>
-      <w:lvlText w:val="%1.%2.%3.%4.%5.%6.%7.%8."/>
-      <w:lvlJc w:val="left"/>
-      <w:pPr>
-        <w:ind w:left="3744" w:hanging="1224"/>
-      </w:pPr>
-    </w:lvl>
-    <w:lvl w:ilvl="8">
-      <w:start w:val="1"/>
-      <w:numFmt w:val="decimal"/>
-      <w:lvlText w:val="%1.%2.%3.%4.%5.%6.%7.%8.%9."/>
-      <w:lvlJc w:val="left"/>
-      <w:pPr>
-        <w:ind w:left="4320" w:hanging="1440"/>
-      </w:pPr>
-    </w:lvl>
-  </w:abstractNum>
-  <w:abstractNum w:abstractNumId="12" w15:restartNumberingAfterBreak="0">
-    <w:nsid w:val="3A9F1480"/>
-    <w:multiLevelType w:val="multilevel"/>
-    <w:tmpl w:val="0409001F"/>
-    <w:lvl w:ilvl="0">
-      <w:start w:val="1"/>
-      <w:numFmt w:val="decimal"/>
-      <w:lvlText w:val="%1."/>
-      <w:lvlJc w:val="left"/>
-      <w:pPr>
-        <w:ind w:left="360" w:hanging="360"/>
-      </w:pPr>
-    </w:lvl>
-    <w:lvl w:ilvl="1">
-      <w:start w:val="1"/>
-      <w:numFmt w:val="decimal"/>
-      <w:lvlText w:val="%1.%2."/>
-      <w:lvlJc w:val="left"/>
-      <w:pPr>
-        <w:ind w:left="792" w:hanging="432"/>
-      </w:pPr>
-    </w:lvl>
-    <w:lvl w:ilvl="2">
-      <w:start w:val="1"/>
-      <w:numFmt w:val="decimal"/>
-      <w:lvlText w:val="%1.%2.%3."/>
-      <w:lvlJc w:val="left"/>
-      <w:pPr>
-        <w:ind w:left="1224" w:hanging="504"/>
-      </w:pPr>
-    </w:lvl>
-    <w:lvl w:ilvl="3">
-      <w:start w:val="1"/>
-      <w:numFmt w:val="decimal"/>
-      <w:lvlText w:val="%1.%2.%3.%4."/>
-      <w:lvlJc w:val="left"/>
-      <w:pPr>
-        <w:ind w:left="1728" w:hanging="648"/>
-      </w:pPr>
-    </w:lvl>
-    <w:lvl w:ilvl="4">
-      <w:start w:val="1"/>
-      <w:numFmt w:val="decimal"/>
-      <w:lvlText w:val="%1.%2.%3.%4.%5."/>
-      <w:lvlJc w:val="left"/>
-      <w:pPr>
-        <w:ind w:left="2232" w:hanging="792"/>
-      </w:pPr>
-    </w:lvl>
-    <w:lvl w:ilvl="5">
-      <w:start w:val="1"/>
-      <w:numFmt w:val="decimal"/>
-      <w:lvlText w:val="%1.%2.%3.%4.%5.%6."/>
-      <w:lvlJc w:val="left"/>
-      <w:pPr>
-        <w:ind w:left="2736" w:hanging="936"/>
-      </w:pPr>
-    </w:lvl>
-    <w:lvl w:ilvl="6">
-      <w:start w:val="1"/>
-      <w:numFmt w:val="decimal"/>
-      <w:lvlText w:val="%1.%2.%3.%4.%5.%6.%7."/>
-      <w:lvlJc w:val="left"/>
-      <w:pPr>
-        <w:ind w:left="3240" w:hanging="1080"/>
-      </w:pPr>
-    </w:lvl>
-    <w:lvl w:ilvl="7">
-      <w:start w:val="1"/>
-      <w:numFmt w:val="decimal"/>
-      <w:lvlText w:val="%1.%2.%3.%4.%5.%6.%7.%8."/>
-      <w:lvlJc w:val="left"/>
-      <w:pPr>
-        <w:ind w:left="3744" w:hanging="1224"/>
-      </w:pPr>
-    </w:lvl>
-    <w:lvl w:ilvl="8">
-      <w:start w:val="1"/>
-      <w:numFmt w:val="decimal"/>
-      <w:lvlText w:val="%1.%2.%3.%4.%5.%6.%7.%8.%9."/>
-      <w:lvlJc w:val="left"/>
-      <w:pPr>
-        <w:ind w:left="4320" w:hanging="1440"/>
-      </w:pPr>
-    </w:lvl>
-  </w:abstractNum>
-  <w:abstractNum w:abstractNumId="13" w15:restartNumberingAfterBreak="0">
-    <w:nsid w:val="3CD7320A"/>
+    <w:nsid w:val="33BE2CDE"/>
     <w:multiLevelType w:val="hybridMultilevel"/>
-    <w:tmpl w:val="6AB64AD6"/>
-    <w:lvl w:ilvl="0" w:tplc="59FCA0A4">
-      <w:start w:val="1"/>
-      <w:numFmt w:val="decimal"/>
-      <w:lvlText w:val="%1)"/>
-      <w:lvlJc w:val="left"/>
-      <w:pPr>
-        <w:ind w:left="720" w:hanging="360"/>
-      </w:pPr>
-    </w:lvl>
-    <w:lvl w:ilvl="1" w:tplc="1E40C554">
-      <w:start w:val="1"/>
-      <w:numFmt w:val="lowerLetter"/>
-      <w:lvlText w:val="%2."/>
-      <w:lvlJc w:val="left"/>
-      <w:pPr>
-        <w:ind w:left="1440" w:hanging="360"/>
-      </w:pPr>
-    </w:lvl>
-    <w:lvl w:ilvl="2" w:tplc="BC6E3E7C">
-      <w:start w:val="1"/>
-      <w:numFmt w:val="lowerRoman"/>
-      <w:lvlText w:val="%3."/>
-      <w:lvlJc w:val="right"/>
-      <w:pPr>
-        <w:ind w:left="2160" w:hanging="180"/>
-      </w:pPr>
-    </w:lvl>
-    <w:lvl w:ilvl="3" w:tplc="765051F2">
-      <w:start w:val="1"/>
-      <w:numFmt w:val="decimal"/>
-      <w:lvlText w:val="%4."/>
-      <w:lvlJc w:val="left"/>
-      <w:pPr>
-        <w:ind w:left="2880" w:hanging="360"/>
-      </w:pPr>
-    </w:lvl>
-    <w:lvl w:ilvl="4" w:tplc="018CAF8C">
-      <w:start w:val="1"/>
-      <w:numFmt w:val="lowerLetter"/>
-      <w:lvlText w:val="%5."/>
-      <w:lvlJc w:val="left"/>
-      <w:pPr>
-        <w:ind w:left="3600" w:hanging="360"/>
-      </w:pPr>
-    </w:lvl>
-    <w:lvl w:ilvl="5" w:tplc="0742B220">
-      <w:start w:val="1"/>
-      <w:numFmt w:val="lowerRoman"/>
-      <w:lvlText w:val="%6."/>
-      <w:lvlJc w:val="right"/>
-      <w:pPr>
-        <w:ind w:left="4320" w:hanging="180"/>
-      </w:pPr>
-    </w:lvl>
-    <w:lvl w:ilvl="6" w:tplc="F008057E">
-      <w:start w:val="1"/>
-      <w:numFmt w:val="decimal"/>
-      <w:lvlText w:val="%7."/>
-      <w:lvlJc w:val="left"/>
-      <w:pPr>
-        <w:ind w:left="5040" w:hanging="360"/>
-      </w:pPr>
-    </w:lvl>
-    <w:lvl w:ilvl="7" w:tplc="F5F0ACBC">
-      <w:start w:val="1"/>
-      <w:numFmt w:val="lowerLetter"/>
-      <w:lvlText w:val="%8."/>
-      <w:lvlJc w:val="left"/>
-      <w:pPr>
-        <w:ind w:left="5760" w:hanging="360"/>
-      </w:pPr>
-    </w:lvl>
-    <w:lvl w:ilvl="8" w:tplc="23C47538">
-      <w:start w:val="1"/>
-      <w:numFmt w:val="lowerRoman"/>
-      <w:lvlText w:val="%9."/>
-      <w:lvlJc w:val="right"/>
-      <w:pPr>
-        <w:ind w:left="6480" w:hanging="180"/>
-      </w:pPr>
-    </w:lvl>
-  </w:abstractNum>
-  <w:abstractNum w:abstractNumId="14" w15:restartNumberingAfterBreak="0">
-    <w:nsid w:val="3E1274AE"/>
-    <w:multiLevelType w:val="hybridMultilevel"/>
-    <w:tmpl w:val="18BC5B02"/>
+    <w:tmpl w:val="D9AC5444"/>
     <w:lvl w:ilvl="0" w:tplc="04090001">
       <w:start w:val="1"/>
       <w:numFmt w:val="bullet"/>
@@ -24504,7 +24518,378 @@
       </w:rPr>
     </w:lvl>
   </w:abstractNum>
+  <w:abstractNum w:abstractNumId="12" w15:restartNumberingAfterBreak="0">
+    <w:nsid w:val="370D2B78"/>
+    <w:multiLevelType w:val="multilevel"/>
+    <w:tmpl w:val="0409001F"/>
+    <w:lvl w:ilvl="0">
+      <w:start w:val="1"/>
+      <w:numFmt w:val="decimal"/>
+      <w:lvlText w:val="%1."/>
+      <w:lvlJc w:val="left"/>
+      <w:pPr>
+        <w:ind w:left="360" w:hanging="360"/>
+      </w:pPr>
+    </w:lvl>
+    <w:lvl w:ilvl="1">
+      <w:start w:val="1"/>
+      <w:numFmt w:val="decimal"/>
+      <w:lvlText w:val="%1.%2."/>
+      <w:lvlJc w:val="left"/>
+      <w:pPr>
+        <w:ind w:left="792" w:hanging="432"/>
+      </w:pPr>
+    </w:lvl>
+    <w:lvl w:ilvl="2">
+      <w:start w:val="1"/>
+      <w:numFmt w:val="decimal"/>
+      <w:lvlText w:val="%1.%2.%3."/>
+      <w:lvlJc w:val="left"/>
+      <w:pPr>
+        <w:ind w:left="1224" w:hanging="504"/>
+      </w:pPr>
+    </w:lvl>
+    <w:lvl w:ilvl="3">
+      <w:start w:val="1"/>
+      <w:numFmt w:val="decimal"/>
+      <w:lvlText w:val="%1.%2.%3.%4."/>
+      <w:lvlJc w:val="left"/>
+      <w:pPr>
+        <w:ind w:left="1728" w:hanging="648"/>
+      </w:pPr>
+    </w:lvl>
+    <w:lvl w:ilvl="4">
+      <w:start w:val="1"/>
+      <w:numFmt w:val="decimal"/>
+      <w:lvlText w:val="%1.%2.%3.%4.%5."/>
+      <w:lvlJc w:val="left"/>
+      <w:pPr>
+        <w:ind w:left="2232" w:hanging="792"/>
+      </w:pPr>
+    </w:lvl>
+    <w:lvl w:ilvl="5">
+      <w:start w:val="1"/>
+      <w:numFmt w:val="decimal"/>
+      <w:lvlText w:val="%1.%2.%3.%4.%5.%6."/>
+      <w:lvlJc w:val="left"/>
+      <w:pPr>
+        <w:ind w:left="2736" w:hanging="936"/>
+      </w:pPr>
+    </w:lvl>
+    <w:lvl w:ilvl="6">
+      <w:start w:val="1"/>
+      <w:numFmt w:val="decimal"/>
+      <w:lvlText w:val="%1.%2.%3.%4.%5.%6.%7."/>
+      <w:lvlJc w:val="left"/>
+      <w:pPr>
+        <w:ind w:left="3240" w:hanging="1080"/>
+      </w:pPr>
+    </w:lvl>
+    <w:lvl w:ilvl="7">
+      <w:start w:val="1"/>
+      <w:numFmt w:val="decimal"/>
+      <w:lvlText w:val="%1.%2.%3.%4.%5.%6.%7.%8."/>
+      <w:lvlJc w:val="left"/>
+      <w:pPr>
+        <w:ind w:left="3744" w:hanging="1224"/>
+      </w:pPr>
+    </w:lvl>
+    <w:lvl w:ilvl="8">
+      <w:start w:val="1"/>
+      <w:numFmt w:val="decimal"/>
+      <w:lvlText w:val="%1.%2.%3.%4.%5.%6.%7.%8.%9."/>
+      <w:lvlJc w:val="left"/>
+      <w:pPr>
+        <w:ind w:left="4320" w:hanging="1440"/>
+      </w:pPr>
+    </w:lvl>
+  </w:abstractNum>
+  <w:abstractNum w:abstractNumId="13" w15:restartNumberingAfterBreak="0">
+    <w:nsid w:val="3A9F1480"/>
+    <w:multiLevelType w:val="multilevel"/>
+    <w:tmpl w:val="0409001F"/>
+    <w:lvl w:ilvl="0">
+      <w:start w:val="1"/>
+      <w:numFmt w:val="decimal"/>
+      <w:lvlText w:val="%1."/>
+      <w:lvlJc w:val="left"/>
+      <w:pPr>
+        <w:ind w:left="360" w:hanging="360"/>
+      </w:pPr>
+    </w:lvl>
+    <w:lvl w:ilvl="1">
+      <w:start w:val="1"/>
+      <w:numFmt w:val="decimal"/>
+      <w:lvlText w:val="%1.%2."/>
+      <w:lvlJc w:val="left"/>
+      <w:pPr>
+        <w:ind w:left="792" w:hanging="432"/>
+      </w:pPr>
+    </w:lvl>
+    <w:lvl w:ilvl="2">
+      <w:start w:val="1"/>
+      <w:numFmt w:val="decimal"/>
+      <w:lvlText w:val="%1.%2.%3."/>
+      <w:lvlJc w:val="left"/>
+      <w:pPr>
+        <w:ind w:left="1224" w:hanging="504"/>
+      </w:pPr>
+    </w:lvl>
+    <w:lvl w:ilvl="3">
+      <w:start w:val="1"/>
+      <w:numFmt w:val="decimal"/>
+      <w:lvlText w:val="%1.%2.%3.%4."/>
+      <w:lvlJc w:val="left"/>
+      <w:pPr>
+        <w:ind w:left="1728" w:hanging="648"/>
+      </w:pPr>
+    </w:lvl>
+    <w:lvl w:ilvl="4">
+      <w:start w:val="1"/>
+      <w:numFmt w:val="decimal"/>
+      <w:lvlText w:val="%1.%2.%3.%4.%5."/>
+      <w:lvlJc w:val="left"/>
+      <w:pPr>
+        <w:ind w:left="2232" w:hanging="792"/>
+      </w:pPr>
+    </w:lvl>
+    <w:lvl w:ilvl="5">
+      <w:start w:val="1"/>
+      <w:numFmt w:val="decimal"/>
+      <w:lvlText w:val="%1.%2.%3.%4.%5.%6."/>
+      <w:lvlJc w:val="left"/>
+      <w:pPr>
+        <w:ind w:left="2736" w:hanging="936"/>
+      </w:pPr>
+    </w:lvl>
+    <w:lvl w:ilvl="6">
+      <w:start w:val="1"/>
+      <w:numFmt w:val="decimal"/>
+      <w:lvlText w:val="%1.%2.%3.%4.%5.%6.%7."/>
+      <w:lvlJc w:val="left"/>
+      <w:pPr>
+        <w:ind w:left="3240" w:hanging="1080"/>
+      </w:pPr>
+    </w:lvl>
+    <w:lvl w:ilvl="7">
+      <w:start w:val="1"/>
+      <w:numFmt w:val="decimal"/>
+      <w:lvlText w:val="%1.%2.%3.%4.%5.%6.%7.%8."/>
+      <w:lvlJc w:val="left"/>
+      <w:pPr>
+        <w:ind w:left="3744" w:hanging="1224"/>
+      </w:pPr>
+    </w:lvl>
+    <w:lvl w:ilvl="8">
+      <w:start w:val="1"/>
+      <w:numFmt w:val="decimal"/>
+      <w:lvlText w:val="%1.%2.%3.%4.%5.%6.%7.%8.%9."/>
+      <w:lvlJc w:val="left"/>
+      <w:pPr>
+        <w:ind w:left="4320" w:hanging="1440"/>
+      </w:pPr>
+    </w:lvl>
+  </w:abstractNum>
+  <w:abstractNum w:abstractNumId="14" w15:restartNumberingAfterBreak="0">
+    <w:nsid w:val="3CD7320A"/>
+    <w:multiLevelType w:val="hybridMultilevel"/>
+    <w:tmpl w:val="6AB64AD6"/>
+    <w:lvl w:ilvl="0" w:tplc="59FCA0A4">
+      <w:start w:val="1"/>
+      <w:numFmt w:val="decimal"/>
+      <w:lvlText w:val="%1)"/>
+      <w:lvlJc w:val="left"/>
+      <w:pPr>
+        <w:ind w:left="720" w:hanging="360"/>
+      </w:pPr>
+    </w:lvl>
+    <w:lvl w:ilvl="1" w:tplc="1E40C554">
+      <w:start w:val="1"/>
+      <w:numFmt w:val="lowerLetter"/>
+      <w:lvlText w:val="%2."/>
+      <w:lvlJc w:val="left"/>
+      <w:pPr>
+        <w:ind w:left="1440" w:hanging="360"/>
+      </w:pPr>
+    </w:lvl>
+    <w:lvl w:ilvl="2" w:tplc="BC6E3E7C">
+      <w:start w:val="1"/>
+      <w:numFmt w:val="lowerRoman"/>
+      <w:lvlText w:val="%3."/>
+      <w:lvlJc w:val="right"/>
+      <w:pPr>
+        <w:ind w:left="2160" w:hanging="180"/>
+      </w:pPr>
+    </w:lvl>
+    <w:lvl w:ilvl="3" w:tplc="765051F2">
+      <w:start w:val="1"/>
+      <w:numFmt w:val="decimal"/>
+      <w:lvlText w:val="%4."/>
+      <w:lvlJc w:val="left"/>
+      <w:pPr>
+        <w:ind w:left="2880" w:hanging="360"/>
+      </w:pPr>
+    </w:lvl>
+    <w:lvl w:ilvl="4" w:tplc="018CAF8C">
+      <w:start w:val="1"/>
+      <w:numFmt w:val="lowerLetter"/>
+      <w:lvlText w:val="%5."/>
+      <w:lvlJc w:val="left"/>
+      <w:pPr>
+        <w:ind w:left="3600" w:hanging="360"/>
+      </w:pPr>
+    </w:lvl>
+    <w:lvl w:ilvl="5" w:tplc="0742B220">
+      <w:start w:val="1"/>
+      <w:numFmt w:val="lowerRoman"/>
+      <w:lvlText w:val="%6."/>
+      <w:lvlJc w:val="right"/>
+      <w:pPr>
+        <w:ind w:left="4320" w:hanging="180"/>
+      </w:pPr>
+    </w:lvl>
+    <w:lvl w:ilvl="6" w:tplc="F008057E">
+      <w:start w:val="1"/>
+      <w:numFmt w:val="decimal"/>
+      <w:lvlText w:val="%7."/>
+      <w:lvlJc w:val="left"/>
+      <w:pPr>
+        <w:ind w:left="5040" w:hanging="360"/>
+      </w:pPr>
+    </w:lvl>
+    <w:lvl w:ilvl="7" w:tplc="F5F0ACBC">
+      <w:start w:val="1"/>
+      <w:numFmt w:val="lowerLetter"/>
+      <w:lvlText w:val="%8."/>
+      <w:lvlJc w:val="left"/>
+      <w:pPr>
+        <w:ind w:left="5760" w:hanging="360"/>
+      </w:pPr>
+    </w:lvl>
+    <w:lvl w:ilvl="8" w:tplc="23C47538">
+      <w:start w:val="1"/>
+      <w:numFmt w:val="lowerRoman"/>
+      <w:lvlText w:val="%9."/>
+      <w:lvlJc w:val="right"/>
+      <w:pPr>
+        <w:ind w:left="6480" w:hanging="180"/>
+      </w:pPr>
+    </w:lvl>
+  </w:abstractNum>
   <w:abstractNum w:abstractNumId="15" w15:restartNumberingAfterBreak="0">
+    <w:nsid w:val="3E1274AE"/>
+    <w:multiLevelType w:val="hybridMultilevel"/>
+    <w:tmpl w:val="18BC5B02"/>
+    <w:lvl w:ilvl="0" w:tplc="04090001">
+      <w:start w:val="1"/>
+      <w:numFmt w:val="bullet"/>
+      <w:lvlText w:val=""/>
+      <w:lvlJc w:val="left"/>
+      <w:pPr>
+        <w:ind w:left="720" w:hanging="360"/>
+      </w:pPr>
+      <w:rPr>
+        <w:rFonts w:ascii="Symbol" w:hAnsi="Symbol" w:hint="default"/>
+      </w:rPr>
+    </w:lvl>
+    <w:lvl w:ilvl="1" w:tplc="04090003" w:tentative="1">
+      <w:start w:val="1"/>
+      <w:numFmt w:val="bullet"/>
+      <w:lvlText w:val="o"/>
+      <w:lvlJc w:val="left"/>
+      <w:pPr>
+        <w:ind w:left="1440" w:hanging="360"/>
+      </w:pPr>
+      <w:rPr>
+        <w:rFonts w:ascii="Courier New" w:hAnsi="Courier New" w:cs="Courier New" w:hint="default"/>
+      </w:rPr>
+    </w:lvl>
+    <w:lvl w:ilvl="2" w:tplc="04090005" w:tentative="1">
+      <w:start w:val="1"/>
+      <w:numFmt w:val="bullet"/>
+      <w:lvlText w:val=""/>
+      <w:lvlJc w:val="left"/>
+      <w:pPr>
+        <w:ind w:left="2160" w:hanging="360"/>
+      </w:pPr>
+      <w:rPr>
+        <w:rFonts w:ascii="Wingdings" w:hAnsi="Wingdings" w:hint="default"/>
+      </w:rPr>
+    </w:lvl>
+    <w:lvl w:ilvl="3" w:tplc="04090001" w:tentative="1">
+      <w:start w:val="1"/>
+      <w:numFmt w:val="bullet"/>
+      <w:lvlText w:val=""/>
+      <w:lvlJc w:val="left"/>
+      <w:pPr>
+        <w:ind w:left="2880" w:hanging="360"/>
+      </w:pPr>
+      <w:rPr>
+        <w:rFonts w:ascii="Symbol" w:hAnsi="Symbol" w:hint="default"/>
+      </w:rPr>
+    </w:lvl>
+    <w:lvl w:ilvl="4" w:tplc="04090003" w:tentative="1">
+      <w:start w:val="1"/>
+      <w:numFmt w:val="bullet"/>
+      <w:lvlText w:val="o"/>
+      <w:lvlJc w:val="left"/>
+      <w:pPr>
+        <w:ind w:left="3600" w:hanging="360"/>
+      </w:pPr>
+      <w:rPr>
+        <w:rFonts w:ascii="Courier New" w:hAnsi="Courier New" w:cs="Courier New" w:hint="default"/>
+      </w:rPr>
+    </w:lvl>
+    <w:lvl w:ilvl="5" w:tplc="04090005" w:tentative="1">
+      <w:start w:val="1"/>
+      <w:numFmt w:val="bullet"/>
+      <w:lvlText w:val=""/>
+      <w:lvlJc w:val="left"/>
+      <w:pPr>
+        <w:ind w:left="4320" w:hanging="360"/>
+      </w:pPr>
+      <w:rPr>
+        <w:rFonts w:ascii="Wingdings" w:hAnsi="Wingdings" w:hint="default"/>
+      </w:rPr>
+    </w:lvl>
+    <w:lvl w:ilvl="6" w:tplc="04090001" w:tentative="1">
+      <w:start w:val="1"/>
+      <w:numFmt w:val="bullet"/>
+      <w:lvlText w:val=""/>
+      <w:lvlJc w:val="left"/>
+      <w:pPr>
+        <w:ind w:left="5040" w:hanging="360"/>
+      </w:pPr>
+      <w:rPr>
+        <w:rFonts w:ascii="Symbol" w:hAnsi="Symbol" w:hint="default"/>
+      </w:rPr>
+    </w:lvl>
+    <w:lvl w:ilvl="7" w:tplc="04090003" w:tentative="1">
+      <w:start w:val="1"/>
+      <w:numFmt w:val="bullet"/>
+      <w:lvlText w:val="o"/>
+      <w:lvlJc w:val="left"/>
+      <w:pPr>
+        <w:ind w:left="5760" w:hanging="360"/>
+      </w:pPr>
+      <w:rPr>
+        <w:rFonts w:ascii="Courier New" w:hAnsi="Courier New" w:cs="Courier New" w:hint="default"/>
+      </w:rPr>
+    </w:lvl>
+    <w:lvl w:ilvl="8" w:tplc="04090005" w:tentative="1">
+      <w:start w:val="1"/>
+      <w:numFmt w:val="bullet"/>
+      <w:lvlText w:val=""/>
+      <w:lvlJc w:val="left"/>
+      <w:pPr>
+        <w:ind w:left="6480" w:hanging="360"/>
+      </w:pPr>
+      <w:rPr>
+        <w:rFonts w:ascii="Wingdings" w:hAnsi="Wingdings" w:hint="default"/>
+      </w:rPr>
+    </w:lvl>
+  </w:abstractNum>
+  <w:abstractNum w:abstractNumId="16" w15:restartNumberingAfterBreak="0">
     <w:nsid w:val="3FFB36EA"/>
     <w:multiLevelType w:val="multilevel"/>
     <w:tmpl w:val="F64E913E"/>
@@ -24617,7 +25002,7 @@
       </w:rPr>
     </w:lvl>
   </w:abstractNum>
-  <w:abstractNum w:abstractNumId="16" w15:restartNumberingAfterBreak="0">
+  <w:abstractNum w:abstractNumId="17" w15:restartNumberingAfterBreak="0">
     <w:nsid w:val="48DA2681"/>
     <w:multiLevelType w:val="hybridMultilevel"/>
     <w:tmpl w:val="CC12498C"/>
@@ -24730,7 +25115,7 @@
       </w:rPr>
     </w:lvl>
   </w:abstractNum>
-  <w:abstractNum w:abstractNumId="17" w15:restartNumberingAfterBreak="0">
+  <w:abstractNum w:abstractNumId="18" w15:restartNumberingAfterBreak="0">
     <w:nsid w:val="4BAC3E12"/>
     <w:multiLevelType w:val="hybridMultilevel"/>
     <w:tmpl w:val="0D247634"/>
@@ -24816,7 +25201,7 @@
       </w:pPr>
     </w:lvl>
   </w:abstractNum>
-  <w:abstractNum w:abstractNumId="18" w15:restartNumberingAfterBreak="0">
+  <w:abstractNum w:abstractNumId="19" w15:restartNumberingAfterBreak="0">
     <w:nsid w:val="4BD15FE9"/>
     <w:multiLevelType w:val="multilevel"/>
     <w:tmpl w:val="0409001F"/>
@@ -24902,7 +25287,7 @@
       </w:pPr>
     </w:lvl>
   </w:abstractNum>
-  <w:abstractNum w:abstractNumId="19" w15:restartNumberingAfterBreak="0">
+  <w:abstractNum w:abstractNumId="20" w15:restartNumberingAfterBreak="0">
     <w:nsid w:val="4C872172"/>
     <w:multiLevelType w:val="hybridMultilevel"/>
     <w:tmpl w:val="70608B58"/>
@@ -24988,7 +25373,7 @@
       </w:pPr>
     </w:lvl>
   </w:abstractNum>
-  <w:abstractNum w:abstractNumId="20" w15:restartNumberingAfterBreak="0">
+  <w:abstractNum w:abstractNumId="21" w15:restartNumberingAfterBreak="0">
     <w:nsid w:val="4E9A33D8"/>
     <w:multiLevelType w:val="hybridMultilevel"/>
     <w:tmpl w:val="6838836C"/>
@@ -25101,7 +25486,7 @@
       </w:rPr>
     </w:lvl>
   </w:abstractNum>
-  <w:abstractNum w:abstractNumId="21" w15:restartNumberingAfterBreak="0">
+  <w:abstractNum w:abstractNumId="22" w15:restartNumberingAfterBreak="0">
     <w:nsid w:val="55420FD8"/>
     <w:multiLevelType w:val="hybridMultilevel"/>
     <w:tmpl w:val="D8A4B384"/>
@@ -25214,7 +25599,7 @@
       </w:rPr>
     </w:lvl>
   </w:abstractNum>
-  <w:abstractNum w:abstractNumId="22" w15:restartNumberingAfterBreak="0">
+  <w:abstractNum w:abstractNumId="23" w15:restartNumberingAfterBreak="0">
     <w:nsid w:val="650966EB"/>
     <w:multiLevelType w:val="multilevel"/>
     <w:tmpl w:val="0409001F"/>
@@ -25300,7 +25685,7 @@
       </w:pPr>
     </w:lvl>
   </w:abstractNum>
-  <w:abstractNum w:abstractNumId="23" w15:restartNumberingAfterBreak="0">
+  <w:abstractNum w:abstractNumId="24" w15:restartNumberingAfterBreak="0">
     <w:nsid w:val="668F3732"/>
     <w:multiLevelType w:val="hybridMultilevel"/>
     <w:tmpl w:val="75E42284"/>
@@ -25413,7 +25798,7 @@
       </w:rPr>
     </w:lvl>
   </w:abstractNum>
-  <w:abstractNum w:abstractNumId="24" w15:restartNumberingAfterBreak="0">
+  <w:abstractNum w:abstractNumId="25" w15:restartNumberingAfterBreak="0">
     <w:nsid w:val="677A74A6"/>
     <w:multiLevelType w:val="hybridMultilevel"/>
     <w:tmpl w:val="92B6D84E"/>
@@ -25526,7 +25911,7 @@
       </w:rPr>
     </w:lvl>
   </w:abstractNum>
-  <w:abstractNum w:abstractNumId="25" w15:restartNumberingAfterBreak="0">
+  <w:abstractNum w:abstractNumId="26" w15:restartNumberingAfterBreak="0">
     <w:nsid w:val="69D1546F"/>
     <w:multiLevelType w:val="hybridMultilevel"/>
     <w:tmpl w:val="C04C9C72"/>
@@ -25639,7 +26024,7 @@
       </w:rPr>
     </w:lvl>
   </w:abstractNum>
-  <w:abstractNum w:abstractNumId="26" w15:restartNumberingAfterBreak="0">
+  <w:abstractNum w:abstractNumId="27" w15:restartNumberingAfterBreak="0">
     <w:nsid w:val="6B987421"/>
     <w:multiLevelType w:val="hybridMultilevel"/>
     <w:tmpl w:val="ED64D33A"/>
@@ -25752,7 +26137,7 @@
       </w:rPr>
     </w:lvl>
   </w:abstractNum>
-  <w:abstractNum w:abstractNumId="27" w15:restartNumberingAfterBreak="0">
+  <w:abstractNum w:abstractNumId="28" w15:restartNumberingAfterBreak="0">
     <w:nsid w:val="761B31B5"/>
     <w:multiLevelType w:val="multilevel"/>
     <w:tmpl w:val="446C67CC"/>
@@ -25865,7 +26250,7 @@
       </w:rPr>
     </w:lvl>
   </w:abstractNum>
-  <w:abstractNum w:abstractNumId="28" w15:restartNumberingAfterBreak="0">
+  <w:abstractNum w:abstractNumId="29" w15:restartNumberingAfterBreak="0">
     <w:nsid w:val="7D865197"/>
     <w:multiLevelType w:val="hybridMultilevel"/>
     <w:tmpl w:val="8A8EE2BE"/>
@@ -25955,7 +26340,7 @@
     <w:abstractNumId w:val="5"/>
   </w:num>
   <w:num w:numId="2">
-    <w:abstractNumId w:val="13"/>
+    <w:abstractNumId w:val="14"/>
   </w:num>
   <w:num w:numId="3">
     <w:abstractNumId w:val="6"/>
@@ -25970,22 +26355,22 @@
     <w:abstractNumId w:val="2"/>
   </w:num>
   <w:num w:numId="7">
-    <w:abstractNumId w:val="10"/>
+    <w:abstractNumId w:val="11"/>
   </w:num>
   <w:num w:numId="8">
-    <w:abstractNumId w:val="24"/>
+    <w:abstractNumId w:val="25"/>
   </w:num>
   <w:num w:numId="9">
-    <w:abstractNumId w:val="20"/>
+    <w:abstractNumId w:val="21"/>
   </w:num>
   <w:num w:numId="10">
     <w:abstractNumId w:val="3"/>
   </w:num>
   <w:num w:numId="11">
-    <w:abstractNumId w:val="25"/>
+    <w:abstractNumId w:val="26"/>
   </w:num>
   <w:num w:numId="12">
-    <w:abstractNumId w:val="28"/>
+    <w:abstractNumId w:val="29"/>
   </w:num>
   <w:num w:numId="13">
     <w:abstractNumId w:val="0"/>
@@ -25994,25 +26379,25 @@
     <w:abstractNumId w:val="4"/>
   </w:num>
   <w:num w:numId="15">
-    <w:abstractNumId w:val="21"/>
+    <w:abstractNumId w:val="22"/>
   </w:num>
   <w:num w:numId="16">
-    <w:abstractNumId w:val="16"/>
+    <w:abstractNumId w:val="17"/>
   </w:num>
   <w:num w:numId="17">
-    <w:abstractNumId w:val="17"/>
+    <w:abstractNumId w:val="18"/>
   </w:num>
   <w:num w:numId="18">
-    <w:abstractNumId w:val="14"/>
+    <w:abstractNumId w:val="15"/>
   </w:num>
   <w:num w:numId="19">
-    <w:abstractNumId w:val="27"/>
+    <w:abstractNumId w:val="28"/>
   </w:num>
   <w:num w:numId="20">
-    <w:abstractNumId w:val="19"/>
+    <w:abstractNumId w:val="20"/>
   </w:num>
   <w:num w:numId="21">
-    <w:abstractNumId w:val="15"/>
+    <w:abstractNumId w:val="16"/>
   </w:num>
   <w:num w:numId="22">
     <w:abstractNumId w:val="9"/>
@@ -26021,24 +26406,27 @@
     <w:abstractNumId w:val="8"/>
   </w:num>
   <w:num w:numId="24">
-    <w:abstractNumId w:val="18"/>
+    <w:abstractNumId w:val="19"/>
   </w:num>
   <w:num w:numId="25">
-    <w:abstractNumId w:val="22"/>
+    <w:abstractNumId w:val="23"/>
   </w:num>
   <w:num w:numId="26">
+    <w:abstractNumId w:val="13"/>
+  </w:num>
+  <w:num w:numId="27">
+    <w:abstractNumId w:val="24"/>
+  </w:num>
+  <w:num w:numId="28">
+    <w:abstractNumId w:val="27"/>
+  </w:num>
+  <w:num w:numId="29">
     <w:abstractNumId w:val="12"/>
   </w:num>
-  <w:num w:numId="27">
-    <w:abstractNumId w:val="23"/>
+  <w:num w:numId="30">
+    <w:abstractNumId w:val="10"/>
   </w:num>
-  <w:num w:numId="28">
-    <w:abstractNumId w:val="26"/>
-  </w:num>
-  <w:num w:numId="29">
-    <w:abstractNumId w:val="11"/>
-  </w:num>
-  <w:numIdMacAtCleanup w:val="29"/>
+  <w:numIdMacAtCleanup w:val="30"/>
 </w:numbering>
 </file>
 

</xml_diff>